<commit_message>
Complteing my preparation stage
</commit_message>
<xml_diff>
--- a/Documenting process.docx
+++ b/Documenting process.docx
@@ -58,15 +58,7 @@
         <w:rPr>
           <w:lang w:val="en-GB"/>
         </w:rPr>
-        <w:t>Cycl</w:t>
-      </w:r>
-      <w:bookmarkStart w:id="0" w:name="_GoBack"/>
-      <w:bookmarkEnd w:id="0"/>
-      <w:r>
-        <w:rPr>
-          <w:lang w:val="en-GB"/>
-        </w:rPr>
-        <w:t>istic</w:t>
+        <w:t>Cyclistic</w:t>
       </w:r>
       <w:proofErr w:type="spellEnd"/>
       <w:r>
@@ -252,6 +244,33 @@
           <w:lang w:val="en-GB"/>
         </w:rPr>
         <w:t xml:space="preserve"> . The data is good as it adheres with the ROCCC standards (Reliable, Original, Comprehensive, Current, and Cited)</w:t>
+      </w:r>
+      <w:r>
+        <w:rPr>
+          <w:lang w:val="en-GB"/>
+        </w:rPr>
+        <w:t>.</w:t>
+      </w:r>
+    </w:p>
+    <w:p>
+      <w:pPr>
+        <w:rPr>
+          <w:lang w:val="en-GB"/>
+        </w:rPr>
+      </w:pPr>
+      <w:r>
+        <w:rPr>
+          <w:lang w:val="en-GB"/>
+        </w:rPr>
+        <w:t>The data is a collection of CSV files and they all have the relevant columns. The problems with the data so far is consistency: All the files don’t have matching and complete columns. Some observation are incomplete ( having empty cells</w:t>
+      </w:r>
+      <w:bookmarkStart w:id="0" w:name="_GoBack"/>
+      <w:bookmarkEnd w:id="0"/>
+      <w:r>
+        <w:rPr>
+          <w:lang w:val="en-GB"/>
+        </w:rPr>
+        <w:t xml:space="preserve">). All these will be thrashed in the cleaning process. </w:t>
       </w:r>
     </w:p>
     <w:sectPr>

</xml_diff>